<commit_message>
cambios cipher creacion de claves funciona con opcion a intercalar mayus y minus -redaccion de readme en doc
</commit_message>
<xml_diff>
--- a/material/README.docx
+++ b/material/README.docx
@@ -24,9 +24,8 @@
           <w:color w:val="24292E"/>
           <w:sz w:val="24"/>
           <w:szCs w:val="24"/>
-          <w:lang w:eastAsia="es-ES"/>
-        </w:rPr>
-        <w:object w:dxaOrig="405" w:dyaOrig="360">
+        </w:rPr>
+        <w:object w:dxaOrig="225" w:dyaOrig="225">
           <v:shapetype id="_x0000_t75" coordsize="21600,21600" o:spt="75" o:preferrelative="t" path="m@4@5l@4@11@9@11@9@5xe" filled="f" stroked="f">
             <v:stroke joinstyle="miter"/>
             <v:formulas>
@@ -46,10 +45,10 @@
             <v:path o:extrusionok="f" gradientshapeok="t" o:connecttype="rect"/>
             <o:lock v:ext="edit" aspectratio="t"/>
           </v:shapetype>
-          <v:shape id="_x0000_i1034" type="#_x0000_t75" style="width:20.25pt;height:18pt" o:ole="">
+          <v:shape id="_x0000_i1032" type="#_x0000_t75" style="width:20.25pt;height:18pt" o:ole="">
             <v:imagedata r:id="rId5" o:title=""/>
           </v:shape>
-          <w:control r:id="rId6" w:name="DefaultOcxName" w:shapeid="_x0000_i1034"/>
+          <w:control r:id="rId6" w:name="DefaultOcxName" w:shapeid="_x0000_i1032"/>
         </w:object>
       </w:r>
       <w:r>
@@ -79,29 +78,7 @@
           <w:szCs w:val="24"/>
           <w:lang w:eastAsia="es-ES"/>
         </w:rPr>
-        <w:t xml:space="preserve"> incluye </w:t>
-      </w:r>
-      <w:proofErr w:type="spellStart"/>
-      <w:r>
-        <w:rPr>
-          <w:rFonts w:ascii="Segoe UI" w:eastAsia="Times New Roman" w:hAnsi="Segoe UI" w:cs="Segoe UI"/>
-          <w:color w:val="24292E"/>
-          <w:sz w:val="24"/>
-          <w:szCs w:val="24"/>
-          <w:lang w:eastAsia="es-ES"/>
-        </w:rPr>
-        <w:t>info</w:t>
-      </w:r>
-      <w:proofErr w:type="spellEnd"/>
-      <w:r>
-        <w:rPr>
-          <w:rFonts w:ascii="Segoe UI" w:eastAsia="Times New Roman" w:hAnsi="Segoe UI" w:cs="Segoe UI"/>
-          <w:color w:val="24292E"/>
-          <w:sz w:val="24"/>
-          <w:szCs w:val="24"/>
-          <w:lang w:eastAsia="es-ES"/>
-        </w:rPr>
-        <w:t xml:space="preserve"> sobre proceso y decisiones de diseño.</w:t>
+        <w:t> incluye info sobre proceso y decisiones de diseño.</w:t>
       </w:r>
     </w:p>
     <w:p>
@@ -126,13 +103,12 @@
           <w:color w:val="24292E"/>
           <w:sz w:val="24"/>
           <w:szCs w:val="24"/>
-          <w:lang w:eastAsia="es-ES"/>
-        </w:rPr>
-        <w:object w:dxaOrig="405" w:dyaOrig="360">
-          <v:shape id="_x0000_i1032" type="#_x0000_t75" style="width:20.25pt;height:18pt" o:ole="">
+        </w:rPr>
+        <w:object w:dxaOrig="225" w:dyaOrig="225">
+          <v:shape id="_x0000_i1035" type="#_x0000_t75" style="width:20.25pt;height:18pt" o:ole="">
             <v:imagedata r:id="rId5" o:title=""/>
           </v:shape>
-          <w:control r:id="rId7" w:name="DefaultOcxName1" w:shapeid="_x0000_i1032"/>
+          <w:control r:id="rId7" w:name="DefaultOcxName1" w:shapeid="_x0000_i1035"/>
         </w:object>
       </w:r>
       <w:r>
@@ -187,13 +163,12 @@
           <w:color w:val="24292E"/>
           <w:sz w:val="24"/>
           <w:szCs w:val="24"/>
-          <w:lang w:eastAsia="es-ES"/>
-        </w:rPr>
-        <w:object w:dxaOrig="405" w:dyaOrig="360">
-          <v:shape id="_x0000_i1031" type="#_x0000_t75" style="width:20.25pt;height:18pt" o:ole="">
+        </w:rPr>
+        <w:object w:dxaOrig="225" w:dyaOrig="225">
+          <v:shape id="_x0000_i1038" type="#_x0000_t75" style="width:20.25pt;height:18pt" o:ole="">
             <v:imagedata r:id="rId5" o:title=""/>
           </v:shape>
-          <w:control r:id="rId8" w:name="DefaultOcxName2" w:shapeid="_x0000_i1031"/>
+          <w:control r:id="rId8" w:name="DefaultOcxName2" w:shapeid="_x0000_i1038"/>
         </w:object>
       </w:r>
       <w:r>
@@ -251,7 +226,7 @@
           <w:szCs w:val="24"/>
           <w:lang w:eastAsia="es-ES"/>
         </w:rPr>
-        <w:t xml:space="preserve">Se decidió realizar un diseño orientado para adultos que desean una contraseña segura para ello se hace regresa como resultado mayúsculas y minúsculas de forma intercalada, hace uso de números  (como fecha de nacimiento y </w:t>
+        <w:t>Se decidió realizar un diseño orientado para adultos que desean una contraseña segura</w:t>
       </w:r>
       <w:r>
         <w:rPr>
@@ -263,6 +238,78 @@
           <w:szCs w:val="24"/>
           <w:lang w:eastAsia="es-ES"/>
         </w:rPr>
+        <w:t>,</w:t>
+      </w:r>
+      <w:r>
+        <w:rPr>
+          <w:rFonts w:ascii="Segoe UI" w:eastAsia="Times New Roman" w:hAnsi="Segoe UI" w:cs="Segoe UI"/>
+          <w:b/>
+          <w:bCs/>
+          <w:color w:val="24292E"/>
+          <w:sz w:val="24"/>
+          <w:szCs w:val="24"/>
+          <w:lang w:eastAsia="es-ES"/>
+        </w:rPr>
+        <w:t xml:space="preserve"> para ello </w:t>
+      </w:r>
+      <w:r>
+        <w:rPr>
+          <w:rFonts w:ascii="Segoe UI" w:eastAsia="Times New Roman" w:hAnsi="Segoe UI" w:cs="Segoe UI"/>
+          <w:b/>
+          <w:bCs/>
+          <w:color w:val="24292E"/>
+          <w:sz w:val="24"/>
+          <w:szCs w:val="24"/>
+          <w:lang w:eastAsia="es-ES"/>
+        </w:rPr>
+        <w:t xml:space="preserve">e le da la opción al usuario de intercalar </w:t>
+      </w:r>
+      <w:r>
+        <w:rPr>
+          <w:rFonts w:ascii="Segoe UI" w:eastAsia="Times New Roman" w:hAnsi="Segoe UI" w:cs="Segoe UI"/>
+          <w:b/>
+          <w:bCs/>
+          <w:color w:val="24292E"/>
+          <w:sz w:val="24"/>
+          <w:szCs w:val="24"/>
+          <w:lang w:eastAsia="es-ES"/>
+        </w:rPr>
+        <w:t>mayúsculas y minúsculas</w:t>
+      </w:r>
+      <w:r>
+        <w:rPr>
+          <w:rFonts w:ascii="Segoe UI" w:eastAsia="Times New Roman" w:hAnsi="Segoe UI" w:cs="Segoe UI"/>
+          <w:b/>
+          <w:bCs/>
+          <w:color w:val="24292E"/>
+          <w:sz w:val="24"/>
+          <w:szCs w:val="24"/>
+          <w:lang w:eastAsia="es-ES"/>
+        </w:rPr>
+        <w:t xml:space="preserve"> en la clave generada (opcional)</w:t>
+      </w:r>
+      <w:r>
+        <w:rPr>
+          <w:rFonts w:ascii="Segoe UI" w:eastAsia="Times New Roman" w:hAnsi="Segoe UI" w:cs="Segoe UI"/>
+          <w:b/>
+          <w:bCs/>
+          <w:color w:val="24292E"/>
+          <w:sz w:val="24"/>
+          <w:szCs w:val="24"/>
+          <w:lang w:eastAsia="es-ES"/>
+        </w:rPr>
+        <w:t xml:space="preserve">, hace uso de números  (como fecha de nacimiento y </w:t>
+      </w:r>
+      <w:r>
+        <w:rPr>
+          <w:rFonts w:ascii="Segoe UI" w:eastAsia="Times New Roman" w:hAnsi="Segoe UI" w:cs="Segoe UI"/>
+          <w:b/>
+          <w:bCs/>
+          <w:color w:val="24292E"/>
+          <w:sz w:val="24"/>
+          <w:szCs w:val="24"/>
+          <w:lang w:eastAsia="es-ES"/>
+        </w:rPr>
         <w:t>en la configuración podrá seleccionar la sustitución</w:t>
       </w:r>
       <w:r>
@@ -313,7 +360,6 @@
         </w:rPr>
         <w:t xml:space="preserve"> y </w:t>
       </w:r>
-      <w:proofErr w:type="spellStart"/>
       <w:r>
         <w:rPr>
           <w:rFonts w:ascii="Segoe UI" w:eastAsia="Times New Roman" w:hAnsi="Segoe UI" w:cs="Segoe UI"/>
@@ -336,9 +382,8 @@
           <w:szCs w:val="24"/>
           <w:lang w:eastAsia="es-ES"/>
         </w:rPr>
-        <w:t>s</w:t>
-      </w:r>
-      <w:proofErr w:type="spellEnd"/>
+        <w:t xml:space="preserve">s </w:t>
+      </w:r>
       <w:r>
         <w:rPr>
           <w:rFonts w:ascii="Segoe UI" w:eastAsia="Times New Roman" w:hAnsi="Segoe UI" w:cs="Segoe UI"/>
@@ -349,7 +394,7 @@
           <w:szCs w:val="24"/>
           <w:lang w:eastAsia="es-ES"/>
         </w:rPr>
-        <w:t xml:space="preserve"> </w:t>
+        <w:t>por el carácter especial seleccionado</w:t>
       </w:r>
       <w:r>
         <w:rPr>
@@ -361,34 +406,8 @@
           <w:szCs w:val="24"/>
           <w:lang w:eastAsia="es-ES"/>
         </w:rPr>
-        <w:t>por el carácter especial seleccionado</w:t>
-      </w:r>
-      <w:r>
-        <w:rPr>
-          <w:rFonts w:ascii="Segoe UI" w:eastAsia="Times New Roman" w:hAnsi="Segoe UI" w:cs="Segoe UI"/>
-          <w:b/>
-          <w:bCs/>
-          <w:color w:val="24292E"/>
-          <w:sz w:val="24"/>
-          <w:szCs w:val="24"/>
-          <w:lang w:eastAsia="es-ES"/>
-        </w:rPr>
-        <w:t xml:space="preserve">, </w:t>
-      </w:r>
-      <w:proofErr w:type="spellStart"/>
-      <w:r>
-        <w:rPr>
-          <w:rFonts w:ascii="Segoe UI" w:eastAsia="Times New Roman" w:hAnsi="Segoe UI" w:cs="Segoe UI"/>
-          <w:b/>
-          <w:bCs/>
-          <w:color w:val="24292E"/>
-          <w:sz w:val="24"/>
-          <w:szCs w:val="24"/>
-          <w:lang w:eastAsia="es-ES"/>
-        </w:rPr>
-        <w:t>asì</w:t>
-      </w:r>
-      <w:proofErr w:type="spellEnd"/>
+        <w:t>, así</w:t>
+      </w:r>
       <w:r>
         <w:rPr>
           <w:rFonts w:ascii="Segoe UI" w:eastAsia="Times New Roman" w:hAnsi="Segoe UI" w:cs="Segoe UI"/>
@@ -520,24 +539,37 @@
           <w:numId w:val="1"/>
         </w:numPr>
         <w:shd w:val="clear" w:color="auto" w:fill="FFFFFF"/>
-        <w:spacing w:before="60" w:after="100" w:afterAutospacing="1" w:line="240" w:lineRule="auto"/>
-        <w:rPr>
-          <w:rFonts w:ascii="Segoe UI" w:eastAsia="Times New Roman" w:hAnsi="Segoe UI" w:cs="Segoe UI"/>
-          <w:color w:val="24292E"/>
-          <w:sz w:val="24"/>
-          <w:szCs w:val="24"/>
-          <w:lang w:eastAsia="es-ES"/>
-        </w:rPr>
-      </w:pPr>
-      <w:r>
-        <w:rPr>
-          <w:rFonts w:ascii="Segoe UI" w:eastAsia="Times New Roman" w:hAnsi="Segoe UI" w:cs="Segoe UI"/>
-          <w:color w:val="24292E"/>
-          <w:sz w:val="24"/>
-          <w:szCs w:val="24"/>
-          <w:lang w:eastAsia="es-ES"/>
-        </w:rPr>
-        <w:t>Cuáles son los objetivos de estos usuarios en relación con tu producto.</w:t>
+        <w:spacing w:before="100" w:beforeAutospacing="1" w:after="100" w:afterAutospacing="1" w:line="240" w:lineRule="auto"/>
+        <w:rPr>
+          <w:rFonts w:ascii="Segoe UI" w:eastAsia="Times New Roman" w:hAnsi="Segoe UI" w:cs="Segoe UI"/>
+          <w:b/>
+          <w:color w:val="24292E"/>
+          <w:sz w:val="24"/>
+          <w:szCs w:val="24"/>
+          <w:lang w:eastAsia="es-ES"/>
+        </w:rPr>
+      </w:pPr>
+      <w:r>
+        <w:rPr>
+          <w:rFonts w:ascii="Segoe UI" w:eastAsia="Times New Roman" w:hAnsi="Segoe UI" w:cs="Segoe UI"/>
+          <w:b/>
+          <w:color w:val="24292E"/>
+          <w:sz w:val="24"/>
+          <w:szCs w:val="24"/>
+          <w:lang w:eastAsia="es-ES"/>
+        </w:rPr>
+        <w:t>Los</w:t>
+      </w:r>
+      <w:r>
+        <w:rPr>
+          <w:rFonts w:ascii="Segoe UI" w:eastAsia="Times New Roman" w:hAnsi="Segoe UI" w:cs="Segoe UI"/>
+          <w:b/>
+          <w:color w:val="24292E"/>
+          <w:sz w:val="24"/>
+          <w:szCs w:val="24"/>
+          <w:lang w:eastAsia="es-ES"/>
+        </w:rPr>
+        <w:t xml:space="preserve"> principales usuarios de la aplicación son personas con cuentas en el mundo virtual que proteger.</w:t>
       </w:r>
     </w:p>
     <w:p>
@@ -564,7 +596,146 @@
           <w:szCs w:val="24"/>
           <w:lang w:eastAsia="es-ES"/>
         </w:rPr>
+        <w:t>Cuáles son los objetivos de estos usuarios en relación con tu producto.</w:t>
+      </w:r>
+    </w:p>
+    <w:p>
+      <w:pPr>
+        <w:numPr>
+          <w:ilvl w:val="0"/>
+          <w:numId w:val="1"/>
+        </w:numPr>
+        <w:shd w:val="clear" w:color="auto" w:fill="FFFFFF"/>
+        <w:spacing w:before="60" w:after="100" w:afterAutospacing="1" w:line="240" w:lineRule="auto"/>
+        <w:rPr>
+          <w:rFonts w:ascii="Segoe UI" w:eastAsia="Times New Roman" w:hAnsi="Segoe UI" w:cs="Segoe UI"/>
+          <w:b/>
+          <w:color w:val="24292E"/>
+          <w:sz w:val="24"/>
+          <w:szCs w:val="24"/>
+          <w:lang w:eastAsia="es-ES"/>
+        </w:rPr>
+      </w:pPr>
+      <w:r>
+        <w:rPr>
+          <w:rFonts w:ascii="Segoe UI" w:eastAsia="Times New Roman" w:hAnsi="Segoe UI" w:cs="Segoe UI"/>
+          <w:b/>
+          <w:color w:val="24292E"/>
+          <w:sz w:val="24"/>
+          <w:szCs w:val="24"/>
+          <w:lang w:eastAsia="es-ES"/>
+        </w:rPr>
+        <w:t>Este aplicativo tiene como finalidad generar una clave segura a</w:t>
+      </w:r>
+      <w:r>
+        <w:rPr>
+          <w:rFonts w:ascii="Segoe UI" w:eastAsia="Times New Roman" w:hAnsi="Segoe UI" w:cs="Segoe UI"/>
+          <w:b/>
+          <w:color w:val="24292E"/>
+          <w:sz w:val="24"/>
+          <w:szCs w:val="24"/>
+          <w:lang w:eastAsia="es-ES"/>
+        </w:rPr>
+        <w:t xml:space="preserve"> </w:t>
+      </w:r>
+      <w:r>
+        <w:rPr>
+          <w:rFonts w:ascii="Segoe UI" w:eastAsia="Times New Roman" w:hAnsi="Segoe UI" w:cs="Segoe UI"/>
+          <w:b/>
+          <w:color w:val="24292E"/>
+          <w:sz w:val="24"/>
+          <w:szCs w:val="24"/>
+          <w:lang w:eastAsia="es-ES"/>
+        </w:rPr>
+        <w:t xml:space="preserve">partir </w:t>
+      </w:r>
+      <w:r>
+        <w:rPr>
+          <w:rFonts w:ascii="Segoe UI" w:eastAsia="Times New Roman" w:hAnsi="Segoe UI" w:cs="Segoe UI"/>
+          <w:b/>
+          <w:color w:val="24292E"/>
+          <w:sz w:val="24"/>
+          <w:szCs w:val="24"/>
+          <w:lang w:eastAsia="es-ES"/>
+        </w:rPr>
+        <w:t>de palabras fáciles de recordar para el usuario</w:t>
+      </w:r>
+    </w:p>
+    <w:p>
+      <w:pPr>
+        <w:numPr>
+          <w:ilvl w:val="0"/>
+          <w:numId w:val="1"/>
+        </w:numPr>
+        <w:shd w:val="clear" w:color="auto" w:fill="FFFFFF"/>
+        <w:spacing w:before="60" w:after="100" w:afterAutospacing="1" w:line="240" w:lineRule="auto"/>
+        <w:rPr>
+          <w:rFonts w:ascii="Segoe UI" w:eastAsia="Times New Roman" w:hAnsi="Segoe UI" w:cs="Segoe UI"/>
+          <w:color w:val="24292E"/>
+          <w:sz w:val="24"/>
+          <w:szCs w:val="24"/>
+          <w:lang w:eastAsia="es-ES"/>
+        </w:rPr>
+      </w:pPr>
+      <w:r>
+        <w:rPr>
+          <w:rFonts w:ascii="Segoe UI" w:eastAsia="Times New Roman" w:hAnsi="Segoe UI" w:cs="Segoe UI"/>
+          <w:color w:val="24292E"/>
+          <w:sz w:val="24"/>
+          <w:szCs w:val="24"/>
+          <w:lang w:eastAsia="es-ES"/>
+        </w:rPr>
         <w:t>Cómo crees que el producto que estás creando está resolviendo sus problemas.</w:t>
+      </w:r>
+    </w:p>
+    <w:p>
+      <w:pPr>
+        <w:numPr>
+          <w:ilvl w:val="0"/>
+          <w:numId w:val="1"/>
+        </w:numPr>
+        <w:shd w:val="clear" w:color="auto" w:fill="FFFFFF"/>
+        <w:spacing w:before="60" w:after="100" w:afterAutospacing="1" w:line="240" w:lineRule="auto"/>
+        <w:rPr>
+          <w:rFonts w:ascii="Segoe UI" w:eastAsia="Times New Roman" w:hAnsi="Segoe UI" w:cs="Segoe UI"/>
+          <w:color w:val="24292E"/>
+          <w:sz w:val="24"/>
+          <w:szCs w:val="24"/>
+          <w:lang w:eastAsia="es-ES"/>
+        </w:rPr>
+      </w:pPr>
+      <w:r>
+        <w:rPr>
+          <w:rFonts w:ascii="Segoe UI" w:eastAsia="Times New Roman" w:hAnsi="Segoe UI" w:cs="Segoe UI"/>
+          <w:b/>
+          <w:color w:val="24292E"/>
+          <w:sz w:val="24"/>
+          <w:szCs w:val="24"/>
+          <w:lang w:eastAsia="es-ES"/>
+        </w:rPr>
+        <w:t xml:space="preserve">El producto evita la </w:t>
+      </w:r>
+      <w:r>
+        <w:rPr>
+          <w:rFonts w:ascii="Segoe UI" w:eastAsia="Times New Roman" w:hAnsi="Segoe UI" w:cs="Segoe UI"/>
+          <w:b/>
+          <w:color w:val="24292E"/>
+          <w:sz w:val="24"/>
+          <w:szCs w:val="24"/>
+          <w:lang w:eastAsia="es-ES"/>
+        </w:rPr>
+        <w:t xml:space="preserve">Este aplicativo tiene como finalidad generar una clave segura </w:t>
+      </w:r>
+      <w:r>
+        <w:rPr>
+          <w:rFonts w:ascii="Segoe UI" w:eastAsia="Times New Roman" w:hAnsi="Segoe UI" w:cs="Segoe UI"/>
+          <w:b/>
+          <w:color w:val="24292E"/>
+          <w:sz w:val="24"/>
+          <w:szCs w:val="24"/>
+          <w:lang w:eastAsia="es-ES"/>
+        </w:rPr>
+        <w:t>de manera rápida y con datos que el usuario pueda recordar con facilidad, sin embargo lo convierte en otra frase sin significado para terceros, por lo que será más difícil vulnerarla.</w:t>
       </w:r>
     </w:p>
     <w:p>
@@ -601,228 +772,592 @@
         <w:spacing w:after="240" w:line="240" w:lineRule="auto"/>
         <w:rPr>
           <w:rFonts w:ascii="Segoe UI" w:eastAsia="Times New Roman" w:hAnsi="Segoe UI" w:cs="Segoe UI"/>
-          <w:color w:val="24292E"/>
-          <w:sz w:val="24"/>
-          <w:szCs w:val="24"/>
-          <w:lang w:eastAsia="es-ES"/>
-        </w:rPr>
-      </w:pPr>
-      <w:r>
-        <w:rPr>
-          <w:rFonts w:ascii="Segoe UI" w:eastAsia="Times New Roman" w:hAnsi="Segoe UI" w:cs="Segoe UI"/>
-          <w:color w:val="24292E"/>
-          <w:sz w:val="24"/>
-          <w:szCs w:val="24"/>
-          <w:lang w:eastAsia="es-ES"/>
-        </w:rPr>
-        <w:t>La interfaz debe permitir al usuario:</w:t>
+          <w:b/>
+          <w:color w:val="24292E"/>
+          <w:sz w:val="24"/>
+          <w:szCs w:val="24"/>
+          <w:lang w:eastAsia="es-ES"/>
+        </w:rPr>
+      </w:pPr>
+      <w:r>
+        <w:rPr>
+          <w:rFonts w:ascii="Segoe UI" w:eastAsia="Times New Roman" w:hAnsi="Segoe UI" w:cs="Segoe UI"/>
+          <w:b/>
+          <w:color w:val="24292E"/>
+          <w:sz w:val="24"/>
+          <w:szCs w:val="24"/>
+          <w:lang w:eastAsia="es-ES"/>
+        </w:rPr>
+        <w:t>En la interfaz de usuario se cuenta con un botón de configuración, el cual despliega las opciones necesarias para personalizar la generación de la contraseña.</w:t>
       </w:r>
     </w:p>
     <w:p>
       <w:pPr>
+        <w:shd w:val="clear" w:color="auto" w:fill="FFFFFF"/>
+        <w:spacing w:after="240" w:line="240" w:lineRule="auto"/>
+        <w:rPr>
+          <w:rFonts w:ascii="Segoe UI" w:eastAsia="Times New Roman" w:hAnsi="Segoe UI" w:cs="Segoe UI"/>
+          <w:b/>
+          <w:color w:val="24292E"/>
+          <w:sz w:val="24"/>
+          <w:szCs w:val="24"/>
+          <w:lang w:eastAsia="es-ES"/>
+        </w:rPr>
+      </w:pPr>
+      <w:r>
+        <w:rPr>
+          <w:rFonts w:ascii="Segoe UI" w:eastAsia="Times New Roman" w:hAnsi="Segoe UI" w:cs="Segoe UI"/>
+          <w:b/>
+          <w:color w:val="24292E"/>
+          <w:sz w:val="24"/>
+          <w:szCs w:val="24"/>
+          <w:lang w:eastAsia="es-ES"/>
+        </w:rPr>
+        <w:t xml:space="preserve">En esta ventana debe seleccionar: </w:t>
+      </w:r>
+    </w:p>
+    <w:p>
+      <w:pPr>
+        <w:pStyle w:val="Prrafodelista"/>
         <w:numPr>
           <w:ilvl w:val="0"/>
-          <w:numId w:val="2"/>
+          <w:numId w:val="5"/>
         </w:numPr>
         <w:shd w:val="clear" w:color="auto" w:fill="FFFFFF"/>
-        <w:spacing w:before="100" w:beforeAutospacing="1" w:after="100" w:afterAutospacing="1" w:line="240" w:lineRule="auto"/>
-        <w:rPr>
-          <w:rFonts w:ascii="Segoe UI" w:eastAsia="Times New Roman" w:hAnsi="Segoe UI" w:cs="Segoe UI"/>
-          <w:color w:val="24292E"/>
-          <w:sz w:val="24"/>
-          <w:szCs w:val="24"/>
-          <w:lang w:eastAsia="es-ES"/>
-        </w:rPr>
-      </w:pPr>
-      <w:r>
-        <w:rPr>
-          <w:rFonts w:ascii="Segoe UI" w:eastAsia="Times New Roman" w:hAnsi="Segoe UI" w:cs="Segoe UI"/>
-          <w:color w:val="24292E"/>
-          <w:sz w:val="24"/>
-          <w:szCs w:val="24"/>
-          <w:lang w:eastAsia="es-ES"/>
-        </w:rPr>
-        <w:t>Elegir un desplazamiento (</w:t>
-      </w:r>
-      <w:r>
-        <w:rPr>
-          <w:rFonts w:ascii="Segoe UI" w:eastAsia="Times New Roman" w:hAnsi="Segoe UI" w:cs="Segoe UI"/>
-          <w:i/>
-          <w:iCs/>
-          <w:color w:val="24292E"/>
-          <w:sz w:val="24"/>
-          <w:szCs w:val="24"/>
-          <w:lang w:eastAsia="es-ES"/>
-        </w:rPr>
-        <w:t>offset</w:t>
-      </w:r>
-      <w:r>
-        <w:rPr>
-          <w:rFonts w:ascii="Segoe UI" w:eastAsia="Times New Roman" w:hAnsi="Segoe UI" w:cs="Segoe UI"/>
-          <w:color w:val="24292E"/>
-          <w:sz w:val="24"/>
-          <w:szCs w:val="24"/>
-          <w:lang w:eastAsia="es-ES"/>
-        </w:rPr>
-        <w:t xml:space="preserve">) indicando cuántas posiciones queremos que el cifrado desplace cada </w:t>
-      </w:r>
-      <w:proofErr w:type="spellStart"/>
-      <w:r>
-        <w:rPr>
-          <w:rFonts w:ascii="Segoe UI" w:eastAsia="Times New Roman" w:hAnsi="Segoe UI" w:cs="Segoe UI"/>
-          <w:color w:val="24292E"/>
-          <w:sz w:val="24"/>
-          <w:szCs w:val="24"/>
-          <w:lang w:eastAsia="es-ES"/>
-        </w:rPr>
-        <w:t>caracter</w:t>
-      </w:r>
-      <w:proofErr w:type="spellEnd"/>
-      <w:r>
-        <w:rPr>
-          <w:rFonts w:ascii="Segoe UI" w:eastAsia="Times New Roman" w:hAnsi="Segoe UI" w:cs="Segoe UI"/>
-          <w:color w:val="24292E"/>
-          <w:sz w:val="24"/>
-          <w:szCs w:val="24"/>
-          <w:lang w:eastAsia="es-ES"/>
-        </w:rPr>
-        <w:t>.</w:t>
+        <w:spacing w:after="240" w:line="240" w:lineRule="auto"/>
+        <w:rPr>
+          <w:rFonts w:ascii="Segoe UI" w:eastAsia="Times New Roman" w:hAnsi="Segoe UI" w:cs="Segoe UI"/>
+          <w:b/>
+          <w:noProof/>
+          <w:color w:val="24292E"/>
+          <w:sz w:val="24"/>
+          <w:szCs w:val="24"/>
+          <w:lang w:eastAsia="es-ES"/>
+        </w:rPr>
+      </w:pPr>
+      <w:r>
+        <w:rPr>
+          <w:rFonts w:ascii="Segoe UI" w:eastAsia="Times New Roman" w:hAnsi="Segoe UI" w:cs="Segoe UI"/>
+          <w:b/>
+          <w:color w:val="24292E"/>
+          <w:sz w:val="24"/>
+          <w:szCs w:val="24"/>
+          <w:lang w:eastAsia="es-ES"/>
+        </w:rPr>
+        <w:t xml:space="preserve">offset (desplazamiento), este sistema se basa en código César, por tanto esta opción hace referencia a la cantidad de posiciones que </w:t>
+      </w:r>
+      <w:r>
+        <w:rPr>
+          <w:rFonts w:ascii="Segoe UI" w:eastAsia="Times New Roman" w:hAnsi="Segoe UI" w:cs="Segoe UI"/>
+          <w:b/>
+          <w:color w:val="24292E"/>
+          <w:sz w:val="24"/>
+          <w:szCs w:val="24"/>
+          <w:lang w:eastAsia="es-ES"/>
+        </w:rPr>
+        <w:lastRenderedPageBreak/>
+        <w:t xml:space="preserve">desplazará en el alfabeto (Toma en consideración el alfabeto en mayúscula sin la Ñ). </w:t>
       </w:r>
     </w:p>
     <w:p>
       <w:pPr>
+        <w:pStyle w:val="Prrafodelista"/>
         <w:numPr>
           <w:ilvl w:val="0"/>
-          <w:numId w:val="2"/>
+          <w:numId w:val="5"/>
         </w:numPr>
         <w:shd w:val="clear" w:color="auto" w:fill="FFFFFF"/>
-        <w:spacing w:before="60" w:after="100" w:afterAutospacing="1" w:line="240" w:lineRule="auto"/>
-        <w:rPr>
-          <w:rFonts w:ascii="Segoe UI" w:eastAsia="Times New Roman" w:hAnsi="Segoe UI" w:cs="Segoe UI"/>
-          <w:color w:val="24292E"/>
-          <w:sz w:val="24"/>
-          <w:szCs w:val="24"/>
-          <w:lang w:eastAsia="es-ES"/>
-        </w:rPr>
-      </w:pPr>
-      <w:r>
-        <w:rPr>
-          <w:rFonts w:ascii="Segoe UI" w:eastAsia="Times New Roman" w:hAnsi="Segoe UI" w:cs="Segoe UI"/>
-          <w:color w:val="24292E"/>
-          <w:sz w:val="24"/>
-          <w:szCs w:val="24"/>
-          <w:lang w:eastAsia="es-ES"/>
-        </w:rPr>
-        <w:t>Insertar un mensaje (texto) que queremos cifrar.</w:t>
+        <w:spacing w:after="240" w:line="240" w:lineRule="auto"/>
+        <w:rPr>
+          <w:rFonts w:ascii="Segoe UI" w:eastAsia="Times New Roman" w:hAnsi="Segoe UI" w:cs="Segoe UI"/>
+          <w:b/>
+          <w:noProof/>
+          <w:color w:val="24292E"/>
+          <w:sz w:val="24"/>
+          <w:szCs w:val="24"/>
+          <w:lang w:eastAsia="es-ES"/>
+        </w:rPr>
+      </w:pPr>
+      <w:r>
+        <w:rPr>
+          <w:rFonts w:ascii="Segoe UI" w:eastAsia="Times New Roman" w:hAnsi="Segoe UI" w:cs="Segoe UI"/>
+          <w:b/>
+          <w:color w:val="24292E"/>
+          <w:sz w:val="24"/>
+          <w:szCs w:val="24"/>
+          <w:lang w:eastAsia="es-ES"/>
+        </w:rPr>
+        <w:t>Cambiar espacio por: se muestran las opciones para cambiar el espacio por un carácter especial.</w:t>
       </w:r>
     </w:p>
     <w:p>
       <w:pPr>
+        <w:pStyle w:val="Prrafodelista"/>
         <w:numPr>
           <w:ilvl w:val="0"/>
-          <w:numId w:val="2"/>
+          <w:numId w:val="5"/>
         </w:numPr>
         <w:shd w:val="clear" w:color="auto" w:fill="FFFFFF"/>
-        <w:spacing w:before="60" w:after="100" w:afterAutospacing="1" w:line="240" w:lineRule="auto"/>
-        <w:rPr>
-          <w:rFonts w:ascii="Segoe UI" w:eastAsia="Times New Roman" w:hAnsi="Segoe UI" w:cs="Segoe UI"/>
-          <w:color w:val="24292E"/>
-          <w:sz w:val="24"/>
-          <w:szCs w:val="24"/>
-          <w:lang w:eastAsia="es-ES"/>
-        </w:rPr>
-      </w:pPr>
-      <w:r>
-        <w:rPr>
-          <w:rFonts w:ascii="Segoe UI" w:eastAsia="Times New Roman" w:hAnsi="Segoe UI" w:cs="Segoe UI"/>
-          <w:color w:val="24292E"/>
-          <w:sz w:val="24"/>
-          <w:szCs w:val="24"/>
-          <w:lang w:eastAsia="es-ES"/>
-        </w:rPr>
-        <w:t>Ver el resultado del mensaje cifrado.</w:t>
+        <w:spacing w:after="240" w:line="240" w:lineRule="auto"/>
+        <w:rPr>
+          <w:rFonts w:ascii="Segoe UI" w:eastAsia="Times New Roman" w:hAnsi="Segoe UI" w:cs="Segoe UI"/>
+          <w:b/>
+          <w:noProof/>
+          <w:color w:val="24292E"/>
+          <w:sz w:val="24"/>
+          <w:szCs w:val="24"/>
+          <w:lang w:eastAsia="es-ES"/>
+        </w:rPr>
+      </w:pPr>
+      <w:r>
+        <w:rPr>
+          <w:rFonts w:ascii="Segoe UI" w:eastAsia="Times New Roman" w:hAnsi="Segoe UI" w:cs="Segoe UI"/>
+          <w:b/>
+          <w:noProof/>
+          <w:color w:val="24292E"/>
+          <w:sz w:val="24"/>
+          <w:szCs w:val="24"/>
+          <w:lang w:eastAsia="es-ES"/>
+        </w:rPr>
+        <w:t xml:space="preserve"> </w:t>
+      </w:r>
+      <w:r>
+        <w:rPr>
+          <w:rFonts w:ascii="Segoe UI" w:eastAsia="Times New Roman" w:hAnsi="Segoe UI" w:cs="Segoe UI"/>
+          <w:b/>
+          <w:color w:val="24292E"/>
+          <w:sz w:val="24"/>
+          <w:szCs w:val="24"/>
+          <w:lang w:eastAsia="es-ES"/>
+        </w:rPr>
+        <w:t>Cambiar slash por: se muestran las opciones para cambiar el slash por un carácter especial.</w:t>
       </w:r>
     </w:p>
     <w:p>
       <w:pPr>
+        <w:pStyle w:val="Prrafodelista"/>
         <w:numPr>
           <w:ilvl w:val="0"/>
-          <w:numId w:val="2"/>
+          <w:numId w:val="5"/>
         </w:numPr>
         <w:shd w:val="clear" w:color="auto" w:fill="FFFFFF"/>
-        <w:spacing w:before="60" w:after="100" w:afterAutospacing="1" w:line="240" w:lineRule="auto"/>
-        <w:rPr>
-          <w:rFonts w:ascii="Segoe UI" w:eastAsia="Times New Roman" w:hAnsi="Segoe UI" w:cs="Segoe UI"/>
-          <w:color w:val="24292E"/>
-          <w:sz w:val="24"/>
-          <w:szCs w:val="24"/>
-          <w:lang w:eastAsia="es-ES"/>
-        </w:rPr>
-      </w:pPr>
-      <w:r>
-        <w:rPr>
-          <w:rFonts w:ascii="Segoe UI" w:eastAsia="Times New Roman" w:hAnsi="Segoe UI" w:cs="Segoe UI"/>
-          <w:color w:val="24292E"/>
-          <w:sz w:val="24"/>
-          <w:szCs w:val="24"/>
-          <w:lang w:eastAsia="es-ES"/>
-        </w:rPr>
-        <w:t>Insertar un mensaje (texto) a descifrar.</w:t>
+        <w:spacing w:after="240" w:line="240" w:lineRule="auto"/>
+        <w:rPr>
+          <w:rFonts w:ascii="Segoe UI" w:eastAsia="Times New Roman" w:hAnsi="Segoe UI" w:cs="Segoe UI"/>
+          <w:b/>
+          <w:noProof/>
+          <w:color w:val="24292E"/>
+          <w:sz w:val="24"/>
+          <w:szCs w:val="24"/>
+          <w:lang w:eastAsia="es-ES"/>
+        </w:rPr>
+      </w:pPr>
+      <w:r>
+        <w:rPr>
+          <w:rFonts w:ascii="Segoe UI" w:eastAsia="Times New Roman" w:hAnsi="Segoe UI" w:cs="Segoe UI"/>
+          <w:b/>
+          <w:color w:val="24292E"/>
+          <w:sz w:val="24"/>
+          <w:szCs w:val="24"/>
+          <w:lang w:eastAsia="es-ES"/>
+        </w:rPr>
+        <w:t>Y finalmente, pregunta si: ¿Desea intercalar mayúsculas y minúsculas? Esta pregunta es con el fin de crear contraseñas más seguras y queda a juicio del usuari .</w:t>
+      </w:r>
+      <w:r>
+        <w:rPr>
+          <w:lang w:eastAsia="es-ES"/>
+        </w:rPr>
+        <w:drawing>
+          <wp:inline distT="0" distB="0" distL="0" distR="0">
+            <wp:extent cx="5400040" cy="3036040"/>
+            <wp:effectExtent l="19050" t="0" r="0" b="0"/>
+            <wp:docPr id="1" name="Imagen 19"/>
+            <wp:cNvGraphicFramePr>
+              <a:graphicFrameLocks xmlns:a="http://schemas.openxmlformats.org/drawingml/2006/main" noChangeAspect="1"/>
+            </wp:cNvGraphicFramePr>
+            <a:graphic xmlns:a="http://schemas.openxmlformats.org/drawingml/2006/main">
+              <a:graphicData uri="http://schemas.openxmlformats.org/drawingml/2006/picture">
+                <pic:pic xmlns:pic="http://schemas.openxmlformats.org/drawingml/2006/picture">
+                  <pic:nvPicPr>
+                    <pic:cNvPr id="0" name="Picture 19"/>
+                    <pic:cNvPicPr>
+                      <a:picLocks noChangeAspect="1" noChangeArrowheads="1"/>
+                    </pic:cNvPicPr>
+                  </pic:nvPicPr>
+                  <pic:blipFill>
+                    <a:blip r:embed="rId9" cstate="print"/>
+                    <a:srcRect/>
+                    <a:stretch>
+                      <a:fillRect/>
+                    </a:stretch>
+                  </pic:blipFill>
+                  <pic:spPr bwMode="auto">
+                    <a:xfrm>
+                      <a:off x="0" y="0"/>
+                      <a:ext cx="5400040" cy="3036040"/>
+                    </a:xfrm>
+                    <a:prstGeom prst="rect">
+                      <a:avLst/>
+                    </a:prstGeom>
+                    <a:noFill/>
+                    <a:ln w="9525">
+                      <a:noFill/>
+                      <a:miter lim="800000"/>
+                      <a:headEnd/>
+                      <a:tailEnd/>
+                    </a:ln>
+                  </pic:spPr>
+                </pic:pic>
+              </a:graphicData>
+            </a:graphic>
+          </wp:inline>
+        </w:drawing>
       </w:r>
     </w:p>
     <w:p>
       <w:pPr>
-        <w:numPr>
-          <w:ilvl w:val="0"/>
-          <w:numId w:val="2"/>
-        </w:numPr>
         <w:shd w:val="clear" w:color="auto" w:fill="FFFFFF"/>
-        <w:spacing w:before="60" w:after="100" w:afterAutospacing="1" w:line="240" w:lineRule="auto"/>
-        <w:rPr>
-          <w:rFonts w:ascii="Segoe UI" w:eastAsia="Times New Roman" w:hAnsi="Segoe UI" w:cs="Segoe UI"/>
-          <w:color w:val="24292E"/>
-          <w:sz w:val="24"/>
-          <w:szCs w:val="24"/>
-          <w:lang w:eastAsia="es-ES"/>
-        </w:rPr>
-      </w:pPr>
-      <w:r>
-        <w:rPr>
-          <w:rFonts w:ascii="Segoe UI" w:eastAsia="Times New Roman" w:hAnsi="Segoe UI" w:cs="Segoe UI"/>
-          <w:color w:val="24292E"/>
-          <w:sz w:val="24"/>
-          <w:szCs w:val="24"/>
-          <w:lang w:eastAsia="es-ES"/>
-        </w:rPr>
-        <w:t>Ver el resultado del mensaje descifrado.</w:t>
+        <w:spacing w:after="240" w:line="240" w:lineRule="auto"/>
+        <w:rPr>
+          <w:rFonts w:ascii="Segoe UI" w:eastAsia="Times New Roman" w:hAnsi="Segoe UI" w:cs="Segoe UI"/>
+          <w:b/>
+          <w:color w:val="24292E"/>
+          <w:sz w:val="24"/>
+          <w:szCs w:val="24"/>
+          <w:lang w:eastAsia="es-ES"/>
+        </w:rPr>
+      </w:pPr>
+      <w:r>
+        <w:rPr>
+          <w:rFonts w:ascii="Segoe UI" w:eastAsia="Times New Roman" w:hAnsi="Segoe UI" w:cs="Segoe UI"/>
+          <w:b/>
+          <w:noProof/>
+          <w:color w:val="24292E"/>
+          <w:sz w:val="24"/>
+          <w:szCs w:val="24"/>
+          <w:lang w:eastAsia="es-ES"/>
+        </w:rPr>
+        <w:t>Una vez realizadas las configuraciones deseadas, se regresa a la pantalla inicial donde hay un espacio para escribir la palabra deseada (se permite el uso de números enteros del 0 al 9, espacios y slashs)</w:t>
       </w:r>
     </w:p>
     <w:p>
       <w:pPr>
         <w:shd w:val="clear" w:color="auto" w:fill="FFFFFF"/>
-        <w:spacing w:before="360" w:after="240" w:line="240" w:lineRule="auto"/>
-        <w:outlineLvl w:val="3"/>
-        <w:rPr>
-          <w:rFonts w:ascii="Segoe UI" w:eastAsia="Times New Roman" w:hAnsi="Segoe UI" w:cs="Segoe UI"/>
-          <w:b/>
-          <w:bCs/>
-          <w:color w:val="24292E"/>
-          <w:sz w:val="24"/>
-          <w:szCs w:val="24"/>
-          <w:lang w:eastAsia="es-ES"/>
-        </w:rPr>
-      </w:pPr>
-      <w:r>
-        <w:rPr>
-          <w:rFonts w:ascii="Segoe UI" w:eastAsia="Times New Roman" w:hAnsi="Segoe UI" w:cs="Segoe UI"/>
-          <w:b/>
-          <w:bCs/>
-          <w:color w:val="24292E"/>
-          <w:sz w:val="24"/>
-          <w:szCs w:val="24"/>
-          <w:lang w:eastAsia="es-ES"/>
-        </w:rPr>
-        <w:t>Scripts / Archivos</w:t>
+        <w:spacing w:after="240" w:line="240" w:lineRule="auto"/>
+        <w:rPr>
+          <w:rFonts w:ascii="Segoe UI" w:eastAsia="Times New Roman" w:hAnsi="Segoe UI" w:cs="Segoe UI"/>
+          <w:b/>
+          <w:color w:val="24292E"/>
+          <w:sz w:val="24"/>
+          <w:szCs w:val="24"/>
+          <w:lang w:eastAsia="es-ES"/>
+        </w:rPr>
+      </w:pPr>
+      <w:r>
+        <w:rPr>
+          <w:rFonts w:ascii="Segoe UI" w:eastAsia="Times New Roman" w:hAnsi="Segoe UI" w:cs="Segoe UI"/>
+          <w:b/>
+          <w:color w:val="24292E"/>
+          <w:sz w:val="24"/>
+          <w:szCs w:val="24"/>
+          <w:lang w:eastAsia="es-ES"/>
+        </w:rPr>
+        <w:lastRenderedPageBreak/>
+        <w:t xml:space="preserve">  </w:t>
+      </w:r>
+      <w:r>
+        <w:rPr>
+          <w:rFonts w:ascii="Segoe UI" w:eastAsia="Times New Roman" w:hAnsi="Segoe UI" w:cs="Segoe UI"/>
+          <w:b/>
+          <w:noProof/>
+          <w:color w:val="24292E"/>
+          <w:sz w:val="24"/>
+          <w:szCs w:val="24"/>
+          <w:lang w:eastAsia="es-ES"/>
+        </w:rPr>
+        <w:drawing>
+          <wp:inline distT="0" distB="0" distL="0" distR="0">
+            <wp:extent cx="5400040" cy="3036040"/>
+            <wp:effectExtent l="19050" t="0" r="0" b="0"/>
+            <wp:docPr id="22" name="Imagen 22"/>
+            <wp:cNvGraphicFramePr>
+              <a:graphicFrameLocks xmlns:a="http://schemas.openxmlformats.org/drawingml/2006/main" noChangeAspect="1"/>
+            </wp:cNvGraphicFramePr>
+            <a:graphic xmlns:a="http://schemas.openxmlformats.org/drawingml/2006/main">
+              <a:graphicData uri="http://schemas.openxmlformats.org/drawingml/2006/picture">
+                <pic:pic xmlns:pic="http://schemas.openxmlformats.org/drawingml/2006/picture">
+                  <pic:nvPicPr>
+                    <pic:cNvPr id="0" name="Picture 22"/>
+                    <pic:cNvPicPr>
+                      <a:picLocks noChangeAspect="1" noChangeArrowheads="1"/>
+                    </pic:cNvPicPr>
+                  </pic:nvPicPr>
+                  <pic:blipFill>
+                    <a:blip r:embed="rId10" cstate="print"/>
+                    <a:srcRect/>
+                    <a:stretch>
+                      <a:fillRect/>
+                    </a:stretch>
+                  </pic:blipFill>
+                  <pic:spPr bwMode="auto">
+                    <a:xfrm>
+                      <a:off x="0" y="0"/>
+                      <a:ext cx="5400040" cy="3036040"/>
+                    </a:xfrm>
+                    <a:prstGeom prst="rect">
+                      <a:avLst/>
+                    </a:prstGeom>
+                    <a:noFill/>
+                    <a:ln w="9525">
+                      <a:noFill/>
+                      <a:miter lim="800000"/>
+                      <a:headEnd/>
+                      <a:tailEnd/>
+                    </a:ln>
+                  </pic:spPr>
+                </pic:pic>
+              </a:graphicData>
+            </a:graphic>
+          </wp:inline>
+        </w:drawing>
+      </w:r>
+      <w:r>
+        <w:rPr>
+          <w:rFonts w:ascii="Segoe UI" w:eastAsia="Times New Roman" w:hAnsi="Segoe UI" w:cs="Segoe UI"/>
+          <w:b/>
+          <w:color w:val="24292E"/>
+          <w:sz w:val="24"/>
+          <w:szCs w:val="24"/>
+          <w:lang w:eastAsia="es-ES"/>
+        </w:rPr>
+        <w:t xml:space="preserve"> </w:t>
+      </w:r>
+    </w:p>
+    <w:p>
+      <w:pPr>
+        <w:shd w:val="clear" w:color="auto" w:fill="FFFFFF"/>
+        <w:spacing w:after="240" w:line="240" w:lineRule="auto"/>
+        <w:rPr>
+          <w:rFonts w:ascii="Segoe UI" w:eastAsia="Times New Roman" w:hAnsi="Segoe UI" w:cs="Segoe UI"/>
+          <w:b/>
+          <w:color w:val="24292E"/>
+          <w:sz w:val="24"/>
+          <w:szCs w:val="24"/>
+          <w:lang w:eastAsia="es-ES"/>
+        </w:rPr>
+      </w:pPr>
+      <w:r>
+        <w:rPr>
+          <w:rFonts w:ascii="Segoe UI" w:eastAsia="Times New Roman" w:hAnsi="Segoe UI" w:cs="Segoe UI"/>
+          <w:b/>
+          <w:color w:val="24292E"/>
+          <w:sz w:val="24"/>
+          <w:szCs w:val="24"/>
+          <w:lang w:eastAsia="es-ES"/>
+        </w:rPr>
+        <w:t>Luego de ingresar la palabra deseada, se presiona el botón “Generar Clave”</w:t>
+      </w:r>
+    </w:p>
+    <w:p>
+      <w:pPr>
+        <w:shd w:val="clear" w:color="auto" w:fill="FFFFFF"/>
+        <w:spacing w:after="240" w:line="240" w:lineRule="auto"/>
+        <w:rPr>
+          <w:rFonts w:ascii="Segoe UI" w:eastAsia="Times New Roman" w:hAnsi="Segoe UI" w:cs="Segoe UI"/>
+          <w:b/>
+          <w:color w:val="24292E"/>
+          <w:sz w:val="24"/>
+          <w:szCs w:val="24"/>
+          <w:lang w:eastAsia="es-ES"/>
+        </w:rPr>
+      </w:pPr>
+      <w:r>
+        <w:rPr>
+          <w:rFonts w:ascii="Segoe UI" w:eastAsia="Times New Roman" w:hAnsi="Segoe UI" w:cs="Segoe UI"/>
+          <w:b/>
+          <w:noProof/>
+          <w:color w:val="24292E"/>
+          <w:sz w:val="24"/>
+          <w:szCs w:val="24"/>
+          <w:lang w:eastAsia="es-ES"/>
+        </w:rPr>
+        <w:drawing>
+          <wp:inline distT="0" distB="0" distL="0" distR="0">
+            <wp:extent cx="5400040" cy="3036040"/>
+            <wp:effectExtent l="19050" t="0" r="0" b="0"/>
+            <wp:docPr id="25" name="Imagen 25"/>
+            <wp:cNvGraphicFramePr>
+              <a:graphicFrameLocks xmlns:a="http://schemas.openxmlformats.org/drawingml/2006/main" noChangeAspect="1"/>
+            </wp:cNvGraphicFramePr>
+            <a:graphic xmlns:a="http://schemas.openxmlformats.org/drawingml/2006/main">
+              <a:graphicData uri="http://schemas.openxmlformats.org/drawingml/2006/picture">
+                <pic:pic xmlns:pic="http://schemas.openxmlformats.org/drawingml/2006/picture">
+                  <pic:nvPicPr>
+                    <pic:cNvPr id="0" name="Picture 25"/>
+                    <pic:cNvPicPr>
+                      <a:picLocks noChangeAspect="1" noChangeArrowheads="1"/>
+                    </pic:cNvPicPr>
+                  </pic:nvPicPr>
+                  <pic:blipFill>
+                    <a:blip r:embed="rId11" cstate="print"/>
+                    <a:srcRect/>
+                    <a:stretch>
+                      <a:fillRect/>
+                    </a:stretch>
+                  </pic:blipFill>
+                  <pic:spPr bwMode="auto">
+                    <a:xfrm>
+                      <a:off x="0" y="0"/>
+                      <a:ext cx="5400040" cy="3036040"/>
+                    </a:xfrm>
+                    <a:prstGeom prst="rect">
+                      <a:avLst/>
+                    </a:prstGeom>
+                    <a:noFill/>
+                    <a:ln w="9525">
+                      <a:noFill/>
+                      <a:miter lim="800000"/>
+                      <a:headEnd/>
+                      <a:tailEnd/>
+                    </a:ln>
+                  </pic:spPr>
+                </pic:pic>
+              </a:graphicData>
+            </a:graphic>
+          </wp:inline>
+        </w:drawing>
+      </w:r>
+    </w:p>
+    <w:p>
+      <w:pPr>
+        <w:shd w:val="clear" w:color="auto" w:fill="FFFFFF"/>
+        <w:spacing w:after="240" w:line="240" w:lineRule="auto"/>
+        <w:rPr>
+          <w:rFonts w:ascii="Segoe UI" w:eastAsia="Times New Roman" w:hAnsi="Segoe UI" w:cs="Segoe UI"/>
+          <w:b/>
+          <w:color w:val="24292E"/>
+          <w:sz w:val="24"/>
+          <w:szCs w:val="24"/>
+          <w:lang w:eastAsia="es-ES"/>
+        </w:rPr>
+      </w:pPr>
+      <w:r>
+        <w:rPr>
+          <w:rFonts w:ascii="Segoe UI" w:eastAsia="Times New Roman" w:hAnsi="Segoe UI" w:cs="Segoe UI"/>
+          <w:b/>
+          <w:color w:val="24292E"/>
+          <w:sz w:val="24"/>
+          <w:szCs w:val="24"/>
+          <w:lang w:eastAsia="es-ES"/>
+        </w:rPr>
+        <w:t>Se muestra el resultado en el mismo espacio donde se inserto la palabra inicial, si desea ver su palabra ingresada, debe pulsar el botón “Ver Original”.</w:t>
+      </w:r>
+    </w:p>
+    <w:p>
+      <w:pPr>
+        <w:shd w:val="clear" w:color="auto" w:fill="FFFFFF"/>
+        <w:spacing w:after="240" w:line="240" w:lineRule="auto"/>
+        <w:rPr>
+          <w:rFonts w:ascii="Segoe UI" w:eastAsia="Times New Roman" w:hAnsi="Segoe UI" w:cs="Segoe UI"/>
+          <w:b/>
+          <w:color w:val="24292E"/>
+          <w:sz w:val="24"/>
+          <w:szCs w:val="24"/>
+          <w:lang w:eastAsia="es-ES"/>
+        </w:rPr>
+      </w:pPr>
+      <w:r>
+        <w:rPr>
+          <w:rFonts w:ascii="Segoe UI" w:eastAsia="Times New Roman" w:hAnsi="Segoe UI" w:cs="Segoe UI"/>
+          <w:b/>
+          <w:color w:val="24292E"/>
+          <w:sz w:val="24"/>
+          <w:szCs w:val="24"/>
+          <w:lang w:eastAsia="es-ES"/>
+        </w:rPr>
+        <w:lastRenderedPageBreak/>
+        <w:t xml:space="preserve"> </w:t>
+      </w:r>
+      <w:r>
+        <w:rPr>
+          <w:rFonts w:ascii="Segoe UI" w:eastAsia="Times New Roman" w:hAnsi="Segoe UI" w:cs="Segoe UI"/>
+          <w:b/>
+          <w:noProof/>
+          <w:color w:val="24292E"/>
+          <w:sz w:val="24"/>
+          <w:szCs w:val="24"/>
+          <w:lang w:eastAsia="es-ES"/>
+        </w:rPr>
+        <w:drawing>
+          <wp:inline distT="0" distB="0" distL="0" distR="0">
+            <wp:extent cx="5400040" cy="3036040"/>
+            <wp:effectExtent l="19050" t="0" r="0" b="0"/>
+            <wp:docPr id="28" name="Imagen 28"/>
+            <wp:cNvGraphicFramePr>
+              <a:graphicFrameLocks xmlns:a="http://schemas.openxmlformats.org/drawingml/2006/main" noChangeAspect="1"/>
+            </wp:cNvGraphicFramePr>
+            <a:graphic xmlns:a="http://schemas.openxmlformats.org/drawingml/2006/main">
+              <a:graphicData uri="http://schemas.openxmlformats.org/drawingml/2006/picture">
+                <pic:pic xmlns:pic="http://schemas.openxmlformats.org/drawingml/2006/picture">
+                  <pic:nvPicPr>
+                    <pic:cNvPr id="0" name="Picture 28"/>
+                    <pic:cNvPicPr>
+                      <a:picLocks noChangeAspect="1" noChangeArrowheads="1"/>
+                    </pic:cNvPicPr>
+                  </pic:nvPicPr>
+                  <pic:blipFill>
+                    <a:blip r:embed="rId12" cstate="print"/>
+                    <a:srcRect/>
+                    <a:stretch>
+                      <a:fillRect/>
+                    </a:stretch>
+                  </pic:blipFill>
+                  <pic:spPr bwMode="auto">
+                    <a:xfrm>
+                      <a:off x="0" y="0"/>
+                      <a:ext cx="5400040" cy="3036040"/>
+                    </a:xfrm>
+                    <a:prstGeom prst="rect">
+                      <a:avLst/>
+                    </a:prstGeom>
+                    <a:noFill/>
+                    <a:ln w="9525">
+                      <a:noFill/>
+                      <a:miter lim="800000"/>
+                      <a:headEnd/>
+                      <a:tailEnd/>
+                    </a:ln>
+                  </pic:spPr>
+                </pic:pic>
+              </a:graphicData>
+            </a:graphic>
+          </wp:inline>
+        </w:drawing>
+      </w:r>
+    </w:p>
+    <w:p>
+      <w:pPr>
+        <w:shd w:val="clear" w:color="auto" w:fill="FFFFFF"/>
+        <w:spacing w:after="240" w:line="240" w:lineRule="auto"/>
+        <w:rPr>
+          <w:rFonts w:ascii="Segoe UI" w:eastAsia="Times New Roman" w:hAnsi="Segoe UI" w:cs="Segoe UI"/>
+          <w:b/>
+          <w:color w:val="24292E"/>
+          <w:sz w:val="24"/>
+          <w:szCs w:val="24"/>
+          <w:lang w:eastAsia="es-ES"/>
+        </w:rPr>
+      </w:pPr>
+      <w:r>
+        <w:rPr>
+          <w:rFonts w:ascii="Segoe UI" w:eastAsia="Times New Roman" w:hAnsi="Segoe UI" w:cs="Segoe UI"/>
+          <w:b/>
+          <w:color w:val="24292E"/>
+          <w:sz w:val="24"/>
+          <w:szCs w:val="24"/>
+          <w:lang w:eastAsia="es-ES"/>
+        </w:rPr>
+        <w:t>Tome en consideración recordar la configuración utilizada para poder retornar de manera segura a su clave.</w:t>
       </w:r>
     </w:p>
     <w:p>
@@ -843,22 +1378,13 @@
       </w:pPr>
       <w:r>
         <w:rPr>
-          <w:rFonts w:ascii="Consolas" w:eastAsia="Times New Roman" w:hAnsi="Consolas" w:cs="Courier New"/>
-          <w:color w:val="24292E"/>
-          <w:sz w:val="20"/>
-          <w:lang w:eastAsia="es-ES"/>
-        </w:rPr>
-        <w:t>README.md</w:t>
-      </w:r>
-      <w:r>
-        <w:rPr>
-          <w:rFonts w:ascii="Segoe UI" w:eastAsia="Times New Roman" w:hAnsi="Segoe UI" w:cs="Segoe UI"/>
-          <w:color w:val="24292E"/>
-          <w:sz w:val="24"/>
-          <w:szCs w:val="24"/>
-          <w:lang w:eastAsia="es-ES"/>
-        </w:rPr>
-        <w:t>: debe explicar cómo descargar, instalar y ejecutar la aplicación así como una introducción a la aplicación, su funcionalidad y decisiones de diseño que tomaron.</w:t>
+          <w:rFonts w:ascii="Segoe UI" w:eastAsia="Times New Roman" w:hAnsi="Segoe UI" w:cs="Segoe UI"/>
+          <w:color w:val="24292E"/>
+          <w:sz w:val="24"/>
+          <w:szCs w:val="24"/>
+          <w:lang w:eastAsia="es-ES"/>
+        </w:rPr>
+        <w:t xml:space="preserve">Para ingresar a la aplicación debe ingresar a: </w:t>
       </w:r>
     </w:p>
     <w:p/>
@@ -1173,6 +1699,118 @@
     </w:lvl>
   </w:abstractNum>
   <w:abstractNum w:abstractNumId="2">
+    <w:nsid w:val="36E64110"/>
+    <w:multiLevelType w:val="hybridMultilevel"/>
+    <w:tmpl w:val="9B64DA0C"/>
+    <w:lvl w:ilvl="0" w:tplc="0E7276B0">
+      <w:numFmt w:val="bullet"/>
+      <w:lvlText w:val="-"/>
+      <w:lvlJc w:val="left"/>
+      <w:pPr>
+        <w:ind w:left="720" w:hanging="360"/>
+      </w:pPr>
+      <w:rPr>
+        <w:rFonts w:ascii="Segoe UI" w:eastAsia="Times New Roman" w:hAnsi="Segoe UI" w:cs="Segoe UI" w:hint="default"/>
+      </w:rPr>
+    </w:lvl>
+    <w:lvl w:ilvl="1" w:tplc="0C0A0003" w:tentative="1">
+      <w:start w:val="1"/>
+      <w:numFmt w:val="bullet"/>
+      <w:lvlText w:val="o"/>
+      <w:lvlJc w:val="left"/>
+      <w:pPr>
+        <w:ind w:left="1440" w:hanging="360"/>
+      </w:pPr>
+      <w:rPr>
+        <w:rFonts w:ascii="Courier New" w:hAnsi="Courier New" w:cs="Courier New" w:hint="default"/>
+      </w:rPr>
+    </w:lvl>
+    <w:lvl w:ilvl="2" w:tplc="0C0A0005" w:tentative="1">
+      <w:start w:val="1"/>
+      <w:numFmt w:val="bullet"/>
+      <w:lvlText w:val=""/>
+      <w:lvlJc w:val="left"/>
+      <w:pPr>
+        <w:ind w:left="2160" w:hanging="360"/>
+      </w:pPr>
+      <w:rPr>
+        <w:rFonts w:ascii="Wingdings" w:hAnsi="Wingdings" w:hint="default"/>
+      </w:rPr>
+    </w:lvl>
+    <w:lvl w:ilvl="3" w:tplc="0C0A0001" w:tentative="1">
+      <w:start w:val="1"/>
+      <w:numFmt w:val="bullet"/>
+      <w:lvlText w:val=""/>
+      <w:lvlJc w:val="left"/>
+      <w:pPr>
+        <w:ind w:left="2880" w:hanging="360"/>
+      </w:pPr>
+      <w:rPr>
+        <w:rFonts w:ascii="Symbol" w:hAnsi="Symbol" w:hint="default"/>
+      </w:rPr>
+    </w:lvl>
+    <w:lvl w:ilvl="4" w:tplc="0C0A0003" w:tentative="1">
+      <w:start w:val="1"/>
+      <w:numFmt w:val="bullet"/>
+      <w:lvlText w:val="o"/>
+      <w:lvlJc w:val="left"/>
+      <w:pPr>
+        <w:ind w:left="3600" w:hanging="360"/>
+      </w:pPr>
+      <w:rPr>
+        <w:rFonts w:ascii="Courier New" w:hAnsi="Courier New" w:cs="Courier New" w:hint="default"/>
+      </w:rPr>
+    </w:lvl>
+    <w:lvl w:ilvl="5" w:tplc="0C0A0005" w:tentative="1">
+      <w:start w:val="1"/>
+      <w:numFmt w:val="bullet"/>
+      <w:lvlText w:val=""/>
+      <w:lvlJc w:val="left"/>
+      <w:pPr>
+        <w:ind w:left="4320" w:hanging="360"/>
+      </w:pPr>
+      <w:rPr>
+        <w:rFonts w:ascii="Wingdings" w:hAnsi="Wingdings" w:hint="default"/>
+      </w:rPr>
+    </w:lvl>
+    <w:lvl w:ilvl="6" w:tplc="0C0A0001" w:tentative="1">
+      <w:start w:val="1"/>
+      <w:numFmt w:val="bullet"/>
+      <w:lvlText w:val=""/>
+      <w:lvlJc w:val="left"/>
+      <w:pPr>
+        <w:ind w:left="5040" w:hanging="360"/>
+      </w:pPr>
+      <w:rPr>
+        <w:rFonts w:ascii="Symbol" w:hAnsi="Symbol" w:hint="default"/>
+      </w:rPr>
+    </w:lvl>
+    <w:lvl w:ilvl="7" w:tplc="0C0A0003" w:tentative="1">
+      <w:start w:val="1"/>
+      <w:numFmt w:val="bullet"/>
+      <w:lvlText w:val="o"/>
+      <w:lvlJc w:val="left"/>
+      <w:pPr>
+        <w:ind w:left="5760" w:hanging="360"/>
+      </w:pPr>
+      <w:rPr>
+        <w:rFonts w:ascii="Courier New" w:hAnsi="Courier New" w:cs="Courier New" w:hint="default"/>
+      </w:rPr>
+    </w:lvl>
+    <w:lvl w:ilvl="8" w:tplc="0C0A0005" w:tentative="1">
+      <w:start w:val="1"/>
+      <w:numFmt w:val="bullet"/>
+      <w:lvlText w:val=""/>
+      <w:lvlJc w:val="left"/>
+      <w:pPr>
+        <w:ind w:left="6480" w:hanging="360"/>
+      </w:pPr>
+      <w:rPr>
+        <w:rFonts w:ascii="Wingdings" w:hAnsi="Wingdings" w:hint="default"/>
+      </w:rPr>
+    </w:lvl>
+  </w:abstractNum>
+  <w:abstractNum w:abstractNumId="3">
     <w:nsid w:val="61EE22D8"/>
     <w:multiLevelType w:val="multilevel"/>
     <w:tmpl w:val="D570C9B6"/>
@@ -1321,7 +1959,7 @@
       </w:rPr>
     </w:lvl>
   </w:abstractNum>
-  <w:abstractNum w:abstractNumId="3">
+  <w:abstractNum w:abstractNumId="4">
     <w:nsid w:val="6C373B2B"/>
     <w:multiLevelType w:val="multilevel"/>
     <w:tmpl w:val="30C672F0"/>
@@ -1474,13 +2112,16 @@
     <w:abstractNumId w:val="1"/>
   </w:num>
   <w:num w:numId="2">
-    <w:abstractNumId w:val="3"/>
+    <w:abstractNumId w:val="4"/>
   </w:num>
   <w:num w:numId="3">
-    <w:abstractNumId w:val="2"/>
+    <w:abstractNumId w:val="3"/>
   </w:num>
   <w:num w:numId="4">
     <w:abstractNumId w:val="0"/>
+  </w:num>
+  <w:num w:numId="5">
+    <w:abstractNumId w:val="2"/>
   </w:num>
 </w:numbering>
 </file>
@@ -1749,6 +2390,47 @@
       <w:sz w:val="20"/>
       <w:szCs w:val="20"/>
     </w:rPr>
+  </w:style>
+  <w:style w:type="paragraph" w:styleId="Textodeglobo">
+    <w:name w:val="Balloon Text"/>
+    <w:basedOn w:val="Normal"/>
+    <w:link w:val="TextodegloboCar"/>
+    <w:uiPriority w:val="99"/>
+    <w:semiHidden/>
+    <w:unhideWhenUsed/>
+    <w:rsid w:val="008E3232"/>
+    <w:pPr>
+      <w:spacing w:after="0" w:line="240" w:lineRule="auto"/>
+    </w:pPr>
+    <w:rPr>
+      <w:rFonts w:ascii="Tahoma" w:hAnsi="Tahoma" w:cs="Tahoma"/>
+      <w:sz w:val="16"/>
+      <w:szCs w:val="16"/>
+    </w:rPr>
+  </w:style>
+  <w:style w:type="character" w:customStyle="1" w:styleId="TextodegloboCar">
+    <w:name w:val="Texto de globo Car"/>
+    <w:basedOn w:val="Fuentedeprrafopredeter"/>
+    <w:link w:val="Textodeglobo"/>
+    <w:uiPriority w:val="99"/>
+    <w:semiHidden/>
+    <w:rsid w:val="008E3232"/>
+    <w:rPr>
+      <w:rFonts w:ascii="Tahoma" w:hAnsi="Tahoma" w:cs="Tahoma"/>
+      <w:sz w:val="16"/>
+      <w:szCs w:val="16"/>
+    </w:rPr>
+  </w:style>
+  <w:style w:type="paragraph" w:styleId="Prrafodelista">
+    <w:name w:val="List Paragraph"/>
+    <w:basedOn w:val="Normal"/>
+    <w:uiPriority w:val="34"/>
+    <w:qFormat/>
+    <w:rsid w:val="00B418DB"/>
+    <w:pPr>
+      <w:ind w:left="720"/>
+      <w:contextualSpacing/>
+    </w:pPr>
   </w:style>
 </w:styles>
 </file>

</xml_diff>